<commit_message>
Planning for Sprint 3
</commit_message>
<xml_diff>
--- a/Sprints.docx
+++ b/Sprints.docx
@@ -142,7 +142,15 @@
         </w:numPr>
       </w:pPr>
       <w:r>
-        <w:t>Implement secure user authentication using bcrypt for password hashing.</w:t>
+        <w:t xml:space="preserve">Implement secure user authentication using </w:t>
+      </w:r>
+      <w:proofErr w:type="spellStart"/>
+      <w:r>
+        <w:t>bcrypt</w:t>
+      </w:r>
+      <w:proofErr w:type="spellEnd"/>
+      <w:r>
+        <w:t xml:space="preserve"> for password hashing.</w:t>
       </w:r>
     </w:p>
     <w:p>
@@ -223,7 +231,7 @@
     <w:p>
       <w:r>
         <w:pict w14:anchorId="7013266D">
-          <v:rect id="_x0000_i1049" style="width:0;height:1.5pt" o:hralign="center" o:hrstd="t" o:hr="t" fillcolor="#a0a0a0" stroked="f"/>
+          <v:rect id="_x0000_i1025" style="width:0;height:1.5pt" o:hralign="center" o:hrstd="t" o:hr="t" fillcolor="#a0a0a0" stroked="f"/>
         </w:pict>
       </w:r>
     </w:p>
@@ -427,7 +435,7 @@
     <w:p>
       <w:r>
         <w:pict w14:anchorId="29B627EC">
-          <v:rect id="_x0000_i1050" style="width:0;height:1.5pt" o:hralign="center" o:hrstd="t" o:hr="t" fillcolor="#a0a0a0" stroked="f"/>
+          <v:rect id="_x0000_i1026" style="width:0;height:1.5pt" o:hralign="center" o:hrstd="t" o:hr="t" fillcolor="#a0a0a0" stroked="f"/>
         </w:pict>
       </w:r>
     </w:p>
@@ -476,7 +484,15 @@
         </w:numPr>
       </w:pPr>
       <w:r>
-        <w:t>Implement tokenisation, sentence segmentation, stopword removal, and lemmatisation.</w:t>
+        <w:t xml:space="preserve">Implement tokenisation, sentence segmentation, </w:t>
+      </w:r>
+      <w:proofErr w:type="spellStart"/>
+      <w:r>
+        <w:t>stopword</w:t>
+      </w:r>
+      <w:proofErr w:type="spellEnd"/>
+      <w:r>
+        <w:t xml:space="preserve"> removal, and lemmatisation.</w:t>
       </w:r>
     </w:p>
     <w:p>
@@ -520,6 +536,23 @@
       <w:r>
         <w:t>Implement TF-IDF vectorisation and Latent Dirichlet Allocation (LDA).</w:t>
       </w:r>
+      <w:r>
+        <w:t xml:space="preserve"> </w:t>
+      </w:r>
+    </w:p>
+    <w:p>
+      <w:pPr>
+        <w:numPr>
+          <w:ilvl w:val="0"/>
+          <w:numId w:val="10"/>
+        </w:numPr>
+      </w:pPr>
+      <w:r>
+        <w:t>https://www.geeksforgeeks.org/nlp/topic-modeling-using-latent-dirichlet-allocation-lda/</w:t>
+      </w:r>
+      <w:r>
+        <w:t xml:space="preserve"> </w:t>
+      </w:r>
     </w:p>
     <w:p>
       <w:pPr>
@@ -560,6 +593,7 @@
         </w:numPr>
       </w:pPr>
       <w:r>
+        <w:lastRenderedPageBreak/>
         <w:t>Integrate financial-domain NER models to extract entities such as monetary values, dates, organisations, and reporting periods.</w:t>
       </w:r>
     </w:p>
@@ -571,7 +605,6 @@
         </w:numPr>
       </w:pPr>
       <w:r>
-        <w:lastRenderedPageBreak/>
         <w:t>Convert NER outputs into structured JSON objects.</w:t>
       </w:r>
     </w:p>
@@ -631,7 +664,7 @@
     <w:p>
       <w:r>
         <w:pict w14:anchorId="4C265A2E">
-          <v:rect id="_x0000_i1051" style="width:0;height:1.5pt" o:hralign="center" o:hrstd="t" o:hr="t" fillcolor="#a0a0a0" stroked="f"/>
+          <v:rect id="_x0000_i1027" style="width:0;height:1.5pt" o:hralign="center" o:hrstd="t" o:hr="t" fillcolor="#a0a0a0" stroked="f"/>
         </w:pict>
       </w:r>
     </w:p>
@@ -680,7 +713,15 @@
         </w:numPr>
       </w:pPr>
       <w:r>
-        <w:t>Implement TextRank-based extractive summarisation.</w:t>
+        <w:t xml:space="preserve">Implement </w:t>
+      </w:r>
+      <w:proofErr w:type="spellStart"/>
+      <w:r>
+        <w:t>TextRank</w:t>
+      </w:r>
+      <w:proofErr w:type="spellEnd"/>
+      <w:r>
+        <w:t>-based extractive summarisation.</w:t>
       </w:r>
     </w:p>
     <w:p>
@@ -834,7 +875,7 @@
     <w:p>
       <w:r>
         <w:pict w14:anchorId="765E818E">
-          <v:rect id="_x0000_i1052" style="width:0;height:1.5pt" o:hralign="center" o:hrstd="t" o:hr="t" fillcolor="#a0a0a0" stroked="f"/>
+          <v:rect id="_x0000_i1028" style="width:0;height:1.5pt" o:hralign="center" o:hrstd="t" o:hr="t" fillcolor="#a0a0a0" stroked="f"/>
         </w:pict>
       </w:r>
     </w:p>
@@ -859,6 +900,7 @@
           <w:b/>
           <w:bCs/>
         </w:rPr>
+        <w:lastRenderedPageBreak/>
         <w:t>Sprint Objective:</w:t>
       </w:r>
       <w:r>
@@ -872,7 +914,6 @@
           <w:b/>
           <w:bCs/>
         </w:rPr>
-        <w:lastRenderedPageBreak/>
         <w:t>Phase 1: Testing and Validation</w:t>
       </w:r>
     </w:p>
@@ -4694,6 +4735,7 @@
   <w:style w:type="character" w:default="1" w:styleId="DefaultParagraphFont">
     <w:name w:val="Default Paragraph Font"/>
     <w:uiPriority w:val="1"/>
+    <w:semiHidden/>
     <w:unhideWhenUsed/>
   </w:style>
   <w:style w:type="table" w:default="1" w:styleId="TableNormal">

</xml_diff>